<commit_message>
add description and deadlines
</commit_message>
<xml_diff>
--- a/description.docx
+++ b/description.docx
@@ -7,22 +7,1068 @@
         <w:jc w:val="center"/>
         <w:rPr>
           <w:rFonts w:ascii="Times New Roman" w:hAnsi="Times New Roman" w:cs="Times New Roman"/>
-          <w:b/>
-          <w:sz w:val="56"/>
+          <w:sz w:val="48"/>
+          <w:szCs w:val="48"/>
+          <w:lang w:val="en-US"/>
+        </w:rPr>
+      </w:pPr>
+      <w:r>
+        <w:rPr>
+          <w:rFonts w:ascii="Times New Roman" w:hAnsi="Times New Roman" w:cs="Times New Roman"/>
+          <w:sz w:val="48"/>
+          <w:szCs w:val="48"/>
+          <w:lang w:val="en-US"/>
+        </w:rPr>
+        <w:t>Pirates game</w:t>
+      </w:r>
+    </w:p>
+    <w:p>
+      <w:pPr>
+        <w:jc w:val="center"/>
+        <w:rPr>
+          <w:rFonts w:ascii="Times New Roman" w:hAnsi="Times New Roman" w:cs="Times New Roman"/>
+          <w:sz w:val="36"/>
+          <w:szCs w:val="36"/>
+          <w:lang w:val="en-US"/>
+        </w:rPr>
+      </w:pPr>
+      <w:r>
+        <w:rPr>
+          <w:rFonts w:ascii="Times New Roman" w:hAnsi="Times New Roman" w:cs="Times New Roman"/>
+          <w:sz w:val="36"/>
+          <w:szCs w:val="36"/>
+          <w:lang w:val="en-US"/>
+        </w:rPr>
+        <w:t>Description</w:t>
+      </w:r>
+    </w:p>
+    <w:p>
+      <w:pPr>
+        <w:jc w:val="both"/>
+        <w:rPr>
+          <w:rFonts w:ascii="Times New Roman" w:hAnsi="Times New Roman" w:cs="Times New Roman"/>
+          <w:sz w:val="24"/>
+          <w:szCs w:val="24"/>
+          <w:lang w:val="en-US"/>
+        </w:rPr>
+      </w:pPr>
+      <w:r>
+        <w:rPr>
+          <w:rFonts w:ascii="Times New Roman" w:hAnsi="Times New Roman" w:cs="Times New Roman"/>
+          <w:sz w:val="24"/>
+          <w:szCs w:val="24"/>
+          <w:lang w:val="en-US"/>
+        </w:rPr>
+        <w:tab/>
+        <w:t>Single-player game where y</w:t>
+      </w:r>
+      <w:r>
+        <w:rPr>
+          <w:rFonts w:ascii="Times New Roman" w:hAnsi="Times New Roman" w:cs="Times New Roman"/>
+          <w:sz w:val="24"/>
+          <w:szCs w:val="24"/>
+          <w:lang w:val="en-US"/>
+        </w:rPr>
+        <w:t xml:space="preserve">ou are able to try yourself as a captain of a ship </w:t>
+      </w:r>
+      <w:r>
+        <w:rPr>
+          <w:rFonts w:ascii="Times New Roman" w:hAnsi="Times New Roman" w:cs="Times New Roman"/>
+          <w:sz w:val="24"/>
+          <w:szCs w:val="24"/>
+          <w:lang w:val="en-US"/>
+        </w:rPr>
+        <w:t xml:space="preserve">in XV-XVI centuries </w:t>
+      </w:r>
+      <w:r>
+        <w:rPr>
+          <w:rFonts w:ascii="Times New Roman" w:hAnsi="Times New Roman" w:cs="Times New Roman"/>
+          <w:sz w:val="24"/>
+          <w:szCs w:val="24"/>
+          <w:lang w:val="en-US"/>
+        </w:rPr>
+        <w:t xml:space="preserve">– travel in a </w:t>
+      </w:r>
+      <w:proofErr w:type="spellStart"/>
+      <w:r>
+        <w:rPr>
+          <w:rFonts w:ascii="Times New Roman" w:hAnsi="Times New Roman" w:cs="Times New Roman"/>
+          <w:sz w:val="24"/>
+          <w:szCs w:val="24"/>
+          <w:lang w:val="en-US"/>
+        </w:rPr>
+        <w:t>Caribbeans</w:t>
+      </w:r>
+      <w:proofErr w:type="spellEnd"/>
+      <w:r>
+        <w:rPr>
+          <w:rFonts w:ascii="Times New Roman" w:hAnsi="Times New Roman" w:cs="Times New Roman"/>
+          <w:sz w:val="24"/>
+          <w:szCs w:val="24"/>
+          <w:lang w:val="en-US"/>
+        </w:rPr>
+        <w:t>, either being a merchant, a priva</w:t>
+      </w:r>
+      <w:r>
+        <w:rPr>
+          <w:rFonts w:ascii="Times New Roman" w:hAnsi="Times New Roman" w:cs="Times New Roman"/>
+          <w:sz w:val="24"/>
+          <w:szCs w:val="24"/>
+          <w:lang w:val="en-US"/>
+        </w:rPr>
+        <w:t>teer or a pirate, depending on y</w:t>
+      </w:r>
+      <w:r>
+        <w:rPr>
+          <w:rFonts w:ascii="Times New Roman" w:hAnsi="Times New Roman" w:cs="Times New Roman"/>
+          <w:sz w:val="24"/>
+          <w:szCs w:val="24"/>
+          <w:lang w:val="en-US"/>
+        </w:rPr>
+        <w:t xml:space="preserve">our choices. </w:t>
+      </w:r>
+    </w:p>
+    <w:p>
+      <w:pPr>
+        <w:jc w:val="both"/>
+        <w:rPr>
+          <w:rFonts w:ascii="Times New Roman" w:hAnsi="Times New Roman" w:cs="Times New Roman"/>
+          <w:sz w:val="24"/>
+          <w:szCs w:val="24"/>
+          <w:lang w:val="en-US"/>
+        </w:rPr>
+      </w:pPr>
+      <w:r>
+        <w:rPr>
+          <w:rFonts w:ascii="Times New Roman" w:hAnsi="Times New Roman" w:cs="Times New Roman"/>
+          <w:sz w:val="24"/>
+          <w:szCs w:val="24"/>
+          <w:lang w:val="en-US"/>
+        </w:rPr>
+        <w:tab/>
+        <w:t>You would be able to</w:t>
+      </w:r>
+      <w:r>
+        <w:rPr>
+          <w:rFonts w:ascii="Times New Roman" w:hAnsi="Times New Roman" w:cs="Times New Roman"/>
+          <w:sz w:val="24"/>
+          <w:szCs w:val="24"/>
+          <w:lang w:val="en-US"/>
+        </w:rPr>
+        <w:t>:</w:t>
+      </w:r>
+    </w:p>
+    <w:p>
+      <w:pPr>
+        <w:jc w:val="both"/>
+        <w:rPr>
+          <w:rFonts w:ascii="Times New Roman" w:hAnsi="Times New Roman" w:cs="Times New Roman"/>
+          <w:sz w:val="24"/>
+          <w:szCs w:val="24"/>
+          <w:lang w:val="en-US"/>
+        </w:rPr>
+      </w:pPr>
+      <w:r>
+        <w:rPr>
+          <w:rFonts w:ascii="Times New Roman" w:hAnsi="Times New Roman" w:cs="Times New Roman"/>
+          <w:sz w:val="24"/>
+          <w:szCs w:val="24"/>
+          <w:lang w:val="en-US"/>
+        </w:rPr>
+        <w:tab/>
+        <w:t>-</w:t>
+      </w:r>
+      <w:r>
+        <w:rPr>
+          <w:rFonts w:ascii="Times New Roman" w:hAnsi="Times New Roman" w:cs="Times New Roman"/>
+          <w:sz w:val="24"/>
+          <w:szCs w:val="24"/>
+          <w:lang w:val="en-US"/>
+        </w:rPr>
+        <w:t xml:space="preserve"> travel </w:t>
+      </w:r>
+      <w:r>
+        <w:rPr>
+          <w:rFonts w:ascii="Times New Roman" w:hAnsi="Times New Roman" w:cs="Times New Roman"/>
+          <w:sz w:val="24"/>
+          <w:szCs w:val="24"/>
+          <w:lang w:val="en-US"/>
+        </w:rPr>
+        <w:t xml:space="preserve">through the </w:t>
+      </w:r>
+      <w:r>
+        <w:rPr>
+          <w:rFonts w:ascii="Times New Roman" w:hAnsi="Times New Roman" w:cs="Times New Roman"/>
+          <w:sz w:val="24"/>
+          <w:szCs w:val="24"/>
+          <w:lang w:val="en-US"/>
+        </w:rPr>
+        <w:t>open o</w:t>
+      </w:r>
+      <w:r>
+        <w:rPr>
+          <w:rFonts w:ascii="Times New Roman" w:hAnsi="Times New Roman" w:cs="Times New Roman"/>
+          <w:sz w:val="24"/>
+          <w:szCs w:val="24"/>
+          <w:lang w:val="en-US"/>
+        </w:rPr>
+        <w:t>cean;</w:t>
+      </w:r>
+    </w:p>
+    <w:p>
+      <w:pPr>
+        <w:jc w:val="both"/>
+        <w:rPr>
+          <w:rFonts w:ascii="Times New Roman" w:hAnsi="Times New Roman" w:cs="Times New Roman"/>
+          <w:sz w:val="24"/>
+          <w:szCs w:val="24"/>
+          <w:lang w:val="en-US"/>
+        </w:rPr>
+      </w:pPr>
+      <w:r>
+        <w:rPr>
+          <w:rFonts w:ascii="Times New Roman" w:hAnsi="Times New Roman" w:cs="Times New Roman"/>
+          <w:sz w:val="24"/>
+          <w:szCs w:val="24"/>
+          <w:lang w:val="en-US"/>
+        </w:rPr>
+        <w:tab/>
+        <w:t>- fight in sea battles, drown the ships of your opponents or board them;</w:t>
+      </w:r>
+    </w:p>
+    <w:p>
+      <w:pPr>
+        <w:jc w:val="both"/>
+        <w:rPr>
+          <w:rFonts w:ascii="Times New Roman" w:hAnsi="Times New Roman" w:cs="Times New Roman"/>
+          <w:sz w:val="24"/>
+          <w:szCs w:val="24"/>
+          <w:lang w:val="en-US"/>
+        </w:rPr>
+      </w:pPr>
+      <w:r>
+        <w:rPr>
+          <w:rFonts w:ascii="Times New Roman" w:hAnsi="Times New Roman" w:cs="Times New Roman"/>
+          <w:sz w:val="24"/>
+          <w:szCs w:val="24"/>
+          <w:lang w:val="en-US"/>
+        </w:rPr>
+        <w:tab/>
+        <w:t>- visit some islands to do y</w:t>
+      </w:r>
+      <w:r>
+        <w:rPr>
+          <w:rFonts w:ascii="Times New Roman" w:hAnsi="Times New Roman" w:cs="Times New Roman"/>
+          <w:sz w:val="24"/>
+          <w:szCs w:val="24"/>
+          <w:lang w:val="en-US"/>
+        </w:rPr>
+        <w:t xml:space="preserve">our trades, repair </w:t>
+      </w:r>
+      <w:r>
+        <w:rPr>
+          <w:rFonts w:ascii="Times New Roman" w:hAnsi="Times New Roman" w:cs="Times New Roman"/>
+          <w:sz w:val="24"/>
+          <w:szCs w:val="24"/>
+          <w:lang w:val="en-US"/>
+        </w:rPr>
+        <w:t>the ship or hire a crew members.</w:t>
+      </w:r>
+    </w:p>
+    <w:p>
+      <w:pPr>
+        <w:jc w:val="both"/>
+        <w:rPr>
+          <w:rFonts w:ascii="Times New Roman" w:hAnsi="Times New Roman" w:cs="Times New Roman"/>
+          <w:sz w:val="24"/>
+          <w:szCs w:val="24"/>
+          <w:lang w:val="en-US"/>
+        </w:rPr>
+      </w:pPr>
+    </w:p>
+    <w:p>
+      <w:pPr>
+        <w:jc w:val="center"/>
+        <w:rPr>
+          <w:rFonts w:ascii="Times New Roman" w:hAnsi="Times New Roman" w:cs="Times New Roman"/>
+          <w:sz w:val="36"/>
+          <w:szCs w:val="36"/>
+          <w:lang w:val="en-US"/>
+        </w:rPr>
+      </w:pPr>
+      <w:r>
+        <w:rPr>
+          <w:rFonts w:ascii="Times New Roman" w:hAnsi="Times New Roman" w:cs="Times New Roman"/>
+          <w:sz w:val="36"/>
+          <w:szCs w:val="36"/>
+          <w:lang w:val="en-US"/>
+        </w:rPr>
+        <w:t>Implementation</w:t>
+      </w:r>
+    </w:p>
+    <w:p>
+      <w:pPr>
+        <w:jc w:val="both"/>
+        <w:rPr>
+          <w:rFonts w:ascii="Times New Roman" w:hAnsi="Times New Roman" w:cs="Times New Roman"/>
+          <w:sz w:val="24"/>
+          <w:szCs w:val="24"/>
+          <w:lang w:val="en-US"/>
+        </w:rPr>
+      </w:pPr>
+      <w:r>
+        <w:rPr>
+          <w:rFonts w:ascii="Times New Roman" w:hAnsi="Times New Roman" w:cs="Times New Roman"/>
+          <w:sz w:val="24"/>
+          <w:szCs w:val="24"/>
+          <w:lang w:val="en-US"/>
+        </w:rPr>
+        <w:tab/>
+        <w:t>The game would be</w:t>
+      </w:r>
+      <w:r>
+        <w:rPr>
+          <w:rFonts w:ascii="Times New Roman" w:hAnsi="Times New Roman" w:cs="Times New Roman"/>
+          <w:sz w:val="24"/>
+          <w:szCs w:val="24"/>
+          <w:lang w:val="en-US"/>
+        </w:rPr>
+        <w:t xml:space="preserve"> implemented in C++ using QT. </w:t>
+      </w:r>
+      <w:r>
+        <w:rPr>
+          <w:rFonts w:ascii="Times New Roman" w:hAnsi="Times New Roman" w:cs="Times New Roman"/>
+          <w:sz w:val="24"/>
+          <w:szCs w:val="24"/>
+          <w:lang w:val="en-US"/>
+        </w:rPr>
+        <w:t xml:space="preserve">Models would be created manually and added through the sprite technology. </w:t>
+      </w:r>
+    </w:p>
+    <w:p>
+      <w:pPr>
+        <w:jc w:val="both"/>
+        <w:rPr>
+          <w:rFonts w:ascii="Times New Roman" w:hAnsi="Times New Roman" w:cs="Times New Roman"/>
+          <w:sz w:val="24"/>
+          <w:szCs w:val="24"/>
+          <w:lang w:val="en-US"/>
+        </w:rPr>
+      </w:pPr>
+      <w:r>
+        <w:rPr>
+          <w:rFonts w:ascii="Times New Roman" w:hAnsi="Times New Roman" w:cs="Times New Roman"/>
+          <w:sz w:val="24"/>
+          <w:szCs w:val="24"/>
+          <w:lang w:val="en-US"/>
+        </w:rPr>
+        <w:tab/>
+      </w:r>
+      <w:r>
+        <w:rPr>
+          <w:rFonts w:ascii="Times New Roman" w:hAnsi="Times New Roman" w:cs="Times New Roman"/>
+          <w:sz w:val="24"/>
+          <w:szCs w:val="24"/>
+          <w:lang w:val="en-US"/>
+        </w:rPr>
+        <w:t>User control would be both with a keyboard and a mouse.</w:t>
+      </w:r>
+    </w:p>
+    <w:p>
+      <w:pPr>
+        <w:jc w:val="both"/>
+        <w:rPr>
+          <w:rFonts w:ascii="Times New Roman" w:hAnsi="Times New Roman" w:cs="Times New Roman"/>
+          <w:sz w:val="24"/>
+          <w:szCs w:val="24"/>
+          <w:lang w:val="en-US"/>
+        </w:rPr>
+      </w:pPr>
+    </w:p>
+    <w:p>
+      <w:pPr>
+        <w:jc w:val="center"/>
+        <w:rPr>
+          <w:rFonts w:ascii="Times New Roman" w:hAnsi="Times New Roman" w:cs="Times New Roman"/>
+          <w:sz w:val="36"/>
+          <w:szCs w:val="36"/>
+          <w:lang w:val="en-US"/>
+        </w:rPr>
+      </w:pPr>
+    </w:p>
+    <w:p>
+      <w:pPr>
+        <w:jc w:val="center"/>
+        <w:rPr>
+          <w:rFonts w:ascii="Times New Roman" w:hAnsi="Times New Roman" w:cs="Times New Roman"/>
+          <w:sz w:val="36"/>
+          <w:szCs w:val="36"/>
+          <w:lang w:val="en-US"/>
+        </w:rPr>
+      </w:pPr>
+    </w:p>
+    <w:p>
+      <w:pPr>
+        <w:jc w:val="center"/>
+        <w:rPr>
+          <w:rFonts w:ascii="Times New Roman" w:hAnsi="Times New Roman" w:cs="Times New Roman"/>
+          <w:sz w:val="36"/>
+          <w:szCs w:val="36"/>
+          <w:lang w:val="en-US"/>
+        </w:rPr>
+      </w:pPr>
+    </w:p>
+    <w:p>
+      <w:pPr>
+        <w:jc w:val="center"/>
+        <w:rPr>
+          <w:rFonts w:ascii="Times New Roman" w:hAnsi="Times New Roman" w:cs="Times New Roman"/>
+          <w:sz w:val="36"/>
+          <w:szCs w:val="36"/>
+          <w:lang w:val="en-US"/>
+        </w:rPr>
+      </w:pPr>
+    </w:p>
+    <w:p>
+      <w:pPr>
+        <w:jc w:val="center"/>
+        <w:rPr>
+          <w:rFonts w:ascii="Times New Roman" w:hAnsi="Times New Roman" w:cs="Times New Roman"/>
+          <w:sz w:val="36"/>
+          <w:szCs w:val="36"/>
+          <w:lang w:val="en-US"/>
+        </w:rPr>
+      </w:pPr>
+    </w:p>
+    <w:p>
+      <w:pPr>
+        <w:jc w:val="center"/>
+        <w:rPr>
+          <w:rFonts w:ascii="Times New Roman" w:hAnsi="Times New Roman" w:cs="Times New Roman"/>
+          <w:sz w:val="36"/>
+          <w:szCs w:val="36"/>
+          <w:lang w:val="en-US"/>
+        </w:rPr>
+      </w:pPr>
+    </w:p>
+    <w:p>
+      <w:pPr>
+        <w:jc w:val="center"/>
+        <w:rPr>
+          <w:rFonts w:ascii="Times New Roman" w:hAnsi="Times New Roman" w:cs="Times New Roman"/>
+          <w:sz w:val="36"/>
+          <w:szCs w:val="36"/>
+          <w:lang w:val="en-US"/>
+        </w:rPr>
+      </w:pPr>
+    </w:p>
+    <w:p>
+      <w:pPr>
+        <w:jc w:val="center"/>
+        <w:rPr>
+          <w:rFonts w:ascii="Times New Roman" w:hAnsi="Times New Roman" w:cs="Times New Roman"/>
+          <w:sz w:val="36"/>
+          <w:szCs w:val="36"/>
+          <w:lang w:val="en-US"/>
+        </w:rPr>
+      </w:pPr>
+    </w:p>
+    <w:p>
+      <w:pPr>
+        <w:jc w:val="center"/>
+        <w:rPr>
+          <w:rFonts w:ascii="Times New Roman" w:hAnsi="Times New Roman" w:cs="Times New Roman"/>
+          <w:sz w:val="36"/>
+          <w:szCs w:val="36"/>
+          <w:lang w:val="en-US"/>
+        </w:rPr>
+      </w:pPr>
+    </w:p>
+    <w:p>
+      <w:pPr>
+        <w:jc w:val="center"/>
+        <w:rPr>
+          <w:rFonts w:ascii="Times New Roman" w:hAnsi="Times New Roman" w:cs="Times New Roman"/>
+          <w:sz w:val="36"/>
+          <w:szCs w:val="36"/>
+          <w:lang w:val="en-US"/>
+        </w:rPr>
+      </w:pPr>
+    </w:p>
+    <w:p>
+      <w:pPr>
+        <w:jc w:val="center"/>
+        <w:rPr>
+          <w:rFonts w:ascii="Times New Roman" w:hAnsi="Times New Roman" w:cs="Times New Roman"/>
+          <w:sz w:val="36"/>
+          <w:szCs w:val="36"/>
+          <w:lang w:val="en-US"/>
+        </w:rPr>
+      </w:pPr>
+      <w:r>
+        <w:rPr>
+          <w:rFonts w:ascii="Times New Roman" w:hAnsi="Times New Roman" w:cs="Times New Roman"/>
+          <w:sz w:val="36"/>
+          <w:szCs w:val="36"/>
+          <w:lang w:val="en-US"/>
+        </w:rPr>
+        <w:lastRenderedPageBreak/>
+        <w:t>Deadlines and milestones</w:t>
+      </w:r>
+    </w:p>
+    <w:p>
+      <w:pPr>
+        <w:jc w:val="both"/>
+        <w:rPr>
+          <w:rFonts w:ascii="Times New Roman" w:hAnsi="Times New Roman" w:cs="Times New Roman"/>
+          <w:sz w:val="24"/>
+          <w:szCs w:val="24"/>
+          <w:lang w:val="en-US"/>
+        </w:rPr>
+      </w:pPr>
+      <w:r>
+        <w:rPr>
+          <w:rFonts w:ascii="Times New Roman" w:hAnsi="Times New Roman" w:cs="Times New Roman"/>
+          <w:sz w:val="24"/>
+          <w:szCs w:val="24"/>
+          <w:lang w:val="en-US"/>
+        </w:rPr>
+        <w:tab/>
+        <w:t>03.11.2016 (3 week):</w:t>
+      </w:r>
+    </w:p>
+    <w:p>
+      <w:pPr>
+        <w:jc w:val="both"/>
+        <w:rPr>
+          <w:rFonts w:ascii="Times New Roman" w:hAnsi="Times New Roman" w:cs="Times New Roman"/>
+          <w:sz w:val="24"/>
+          <w:szCs w:val="24"/>
+          <w:lang w:val="en-US"/>
+        </w:rPr>
+      </w:pPr>
+      <w:r>
+        <w:rPr>
+          <w:rFonts w:ascii="Times New Roman" w:hAnsi="Times New Roman" w:cs="Times New Roman"/>
+          <w:sz w:val="24"/>
+          <w:szCs w:val="24"/>
+          <w:lang w:val="en-US"/>
+        </w:rPr>
+        <w:tab/>
+        <w:t>- main menu created;</w:t>
+      </w:r>
+    </w:p>
+    <w:p>
+      <w:pPr>
+        <w:jc w:val="both"/>
+        <w:rPr>
+          <w:rFonts w:ascii="Times New Roman" w:hAnsi="Times New Roman" w:cs="Times New Roman"/>
+          <w:sz w:val="24"/>
+          <w:szCs w:val="24"/>
+          <w:lang w:val="en-US"/>
+        </w:rPr>
+      </w:pPr>
+      <w:r>
+        <w:rPr>
+          <w:rFonts w:ascii="Times New Roman" w:hAnsi="Times New Roman" w:cs="Times New Roman"/>
+          <w:sz w:val="24"/>
+          <w:szCs w:val="24"/>
+          <w:lang w:val="en-US"/>
+        </w:rPr>
+        <w:tab/>
+        <w:t>- map and models created;</w:t>
+      </w:r>
+    </w:p>
+    <w:p>
+      <w:pPr>
+        <w:jc w:val="both"/>
+        <w:rPr>
+          <w:rFonts w:ascii="Times New Roman" w:hAnsi="Times New Roman" w:cs="Times New Roman"/>
+          <w:sz w:val="24"/>
+          <w:szCs w:val="24"/>
+          <w:lang w:val="en-US"/>
+        </w:rPr>
+      </w:pPr>
+      <w:r>
+        <w:rPr>
+          <w:rFonts w:ascii="Times New Roman" w:hAnsi="Times New Roman" w:cs="Times New Roman"/>
+          <w:sz w:val="24"/>
+          <w:szCs w:val="24"/>
+          <w:lang w:val="en-US"/>
+        </w:rPr>
+        <w:tab/>
+        <w:t>- basic screen with player info;</w:t>
+      </w:r>
+      <w:r>
+        <w:rPr>
+          <w:rFonts w:ascii="Times New Roman" w:hAnsi="Times New Roman" w:cs="Times New Roman"/>
+          <w:sz w:val="24"/>
+          <w:szCs w:val="24"/>
+          <w:lang w:val="en-US"/>
+        </w:rPr>
+        <w:t xml:space="preserve"> </w:t>
+      </w:r>
+    </w:p>
+    <w:p>
+      <w:pPr>
+        <w:jc w:val="both"/>
+        <w:rPr>
+          <w:rFonts w:ascii="Times New Roman" w:hAnsi="Times New Roman" w:cs="Times New Roman"/>
+          <w:sz w:val="24"/>
+          <w:szCs w:val="24"/>
+          <w:lang w:val="en-US"/>
+        </w:rPr>
+      </w:pPr>
+      <w:r>
+        <w:rPr>
+          <w:rFonts w:ascii="Times New Roman" w:hAnsi="Times New Roman" w:cs="Times New Roman"/>
+          <w:sz w:val="24"/>
+          <w:szCs w:val="24"/>
+          <w:lang w:val="en-US"/>
+        </w:rPr>
+        <w:tab/>
+        <w:t xml:space="preserve">- </w:t>
+      </w:r>
+      <w:r>
+        <w:rPr>
+          <w:rFonts w:ascii="Times New Roman" w:hAnsi="Times New Roman" w:cs="Times New Roman"/>
+          <w:sz w:val="24"/>
+          <w:szCs w:val="24"/>
+          <w:lang w:val="en-US"/>
+        </w:rPr>
+        <w:t>basic objects implemented</w:t>
+      </w:r>
+      <w:r>
+        <w:rPr>
+          <w:rFonts w:ascii="Times New Roman" w:hAnsi="Times New Roman" w:cs="Times New Roman"/>
+          <w:sz w:val="24"/>
+          <w:szCs w:val="24"/>
+          <w:lang w:val="en-US"/>
+        </w:rPr>
+        <w:t>.</w:t>
+      </w:r>
+    </w:p>
+    <w:p>
+      <w:pPr>
+        <w:jc w:val="both"/>
+        <w:rPr>
+          <w:rFonts w:ascii="Times New Roman" w:hAnsi="Times New Roman" w:cs="Times New Roman"/>
+          <w:sz w:val="24"/>
+          <w:szCs w:val="24"/>
+          <w:lang w:val="en-US"/>
+        </w:rPr>
+      </w:pPr>
+      <w:r>
+        <w:rPr>
+          <w:rFonts w:ascii="Times New Roman" w:hAnsi="Times New Roman" w:cs="Times New Roman"/>
+          <w:sz w:val="24"/>
+          <w:szCs w:val="24"/>
+          <w:lang w:val="en-US"/>
+        </w:rPr>
+        <w:tab/>
+      </w:r>
+    </w:p>
+    <w:p>
+      <w:pPr>
+        <w:jc w:val="both"/>
+        <w:rPr>
+          <w:rFonts w:ascii="Times New Roman" w:hAnsi="Times New Roman" w:cs="Times New Roman"/>
+          <w:sz w:val="24"/>
+          <w:szCs w:val="24"/>
+          <w:lang w:val="en-US"/>
+        </w:rPr>
+      </w:pPr>
+      <w:r>
+        <w:rPr>
+          <w:rFonts w:ascii="Times New Roman" w:hAnsi="Times New Roman" w:cs="Times New Roman"/>
+          <w:sz w:val="24"/>
+          <w:szCs w:val="24"/>
+          <w:lang w:val="en-US"/>
+        </w:rPr>
+        <w:tab/>
+        <w:t>24.11.2016 (6 week</w:t>
+      </w:r>
+      <w:r>
+        <w:rPr>
+          <w:rFonts w:ascii="Times New Roman" w:hAnsi="Times New Roman" w:cs="Times New Roman"/>
+          <w:sz w:val="24"/>
+          <w:szCs w:val="24"/>
+          <w:lang w:val="en-US"/>
+        </w:rPr>
+        <w:t>)</w:t>
+      </w:r>
+      <w:r>
+        <w:rPr>
+          <w:rFonts w:ascii="Times New Roman" w:hAnsi="Times New Roman" w:cs="Times New Roman"/>
+          <w:sz w:val="24"/>
+          <w:szCs w:val="24"/>
+          <w:lang w:val="en-US"/>
+        </w:rPr>
+        <w:t>:</w:t>
+      </w:r>
+      <w:r>
+        <w:rPr>
+          <w:rFonts w:ascii="Times New Roman" w:hAnsi="Times New Roman" w:cs="Times New Roman"/>
+          <w:sz w:val="24"/>
+          <w:szCs w:val="24"/>
+          <w:lang w:val="en-US"/>
+        </w:rPr>
+        <w:t xml:space="preserve"> </w:t>
+      </w:r>
+    </w:p>
+    <w:p>
+      <w:pPr>
+        <w:jc w:val="both"/>
+        <w:rPr>
+          <w:rFonts w:ascii="Times New Roman" w:hAnsi="Times New Roman" w:cs="Times New Roman"/>
+          <w:sz w:val="24"/>
+          <w:szCs w:val="24"/>
+          <w:lang w:val="en-US"/>
+        </w:rPr>
+      </w:pPr>
+      <w:r>
+        <w:rPr>
+          <w:rFonts w:ascii="Times New Roman" w:hAnsi="Times New Roman" w:cs="Times New Roman"/>
+          <w:sz w:val="24"/>
+          <w:szCs w:val="24"/>
+          <w:lang w:val="en-US"/>
+        </w:rPr>
+        <w:tab/>
+      </w:r>
+      <w:r>
+        <w:rPr>
+          <w:rFonts w:ascii="Times New Roman" w:hAnsi="Times New Roman" w:cs="Times New Roman"/>
+          <w:sz w:val="24"/>
+          <w:szCs w:val="24"/>
+          <w:lang w:val="en-US"/>
+        </w:rPr>
+        <w:t xml:space="preserve">- user control over ship </w:t>
+      </w:r>
+      <w:r>
+        <w:rPr>
+          <w:rFonts w:ascii="Times New Roman" w:hAnsi="Times New Roman" w:cs="Times New Roman"/>
+          <w:sz w:val="24"/>
+          <w:szCs w:val="24"/>
+          <w:lang w:val="en-US"/>
+        </w:rPr>
+        <w:t xml:space="preserve">travelling; </w:t>
+      </w:r>
+    </w:p>
+    <w:p>
+      <w:pPr>
+        <w:jc w:val="both"/>
+        <w:rPr>
+          <w:rFonts w:ascii="Times New Roman" w:hAnsi="Times New Roman" w:cs="Times New Roman"/>
+          <w:sz w:val="24"/>
+          <w:szCs w:val="24"/>
+          <w:lang w:val="en-US"/>
+        </w:rPr>
+      </w:pPr>
+      <w:r>
+        <w:rPr>
+          <w:rFonts w:ascii="Times New Roman" w:hAnsi="Times New Roman" w:cs="Times New Roman"/>
+          <w:sz w:val="24"/>
+          <w:szCs w:val="24"/>
+          <w:lang w:val="en-US"/>
+        </w:rPr>
+        <w:tab/>
+        <w:t xml:space="preserve">- opening the trading window when arriving on an island; </w:t>
+      </w:r>
+    </w:p>
+    <w:p>
+      <w:pPr>
+        <w:jc w:val="both"/>
+        <w:rPr>
+          <w:rFonts w:ascii="Times New Roman" w:hAnsi="Times New Roman" w:cs="Times New Roman"/>
+          <w:sz w:val="24"/>
+          <w:szCs w:val="24"/>
+          <w:lang w:val="en-US"/>
+        </w:rPr>
+      </w:pPr>
+      <w:r>
+        <w:rPr>
+          <w:rFonts w:ascii="Times New Roman" w:hAnsi="Times New Roman" w:cs="Times New Roman"/>
+          <w:sz w:val="24"/>
+          <w:szCs w:val="24"/>
+          <w:lang w:val="en-US"/>
+        </w:rPr>
+        <w:tab/>
+        <w:t xml:space="preserve">- NPC ships </w:t>
+      </w:r>
+      <w:r>
+        <w:rPr>
+          <w:rFonts w:ascii="Times New Roman" w:hAnsi="Times New Roman" w:cs="Times New Roman"/>
+          <w:sz w:val="24"/>
+          <w:szCs w:val="24"/>
+          <w:lang w:val="en-US"/>
+        </w:rPr>
+        <w:t>sailing but not intera</w:t>
+      </w:r>
+      <w:r>
+        <w:rPr>
+          <w:rFonts w:ascii="Times New Roman" w:hAnsi="Times New Roman" w:cs="Times New Roman"/>
+          <w:sz w:val="24"/>
+          <w:szCs w:val="24"/>
+          <w:lang w:val="en-US"/>
+        </w:rPr>
+        <w:t xml:space="preserve">cting with each other; </w:t>
+      </w:r>
+    </w:p>
+    <w:p>
+      <w:pPr>
+        <w:jc w:val="both"/>
+        <w:rPr>
+          <w:rFonts w:ascii="Times New Roman" w:hAnsi="Times New Roman" w:cs="Times New Roman"/>
+          <w:sz w:val="24"/>
+          <w:szCs w:val="24"/>
+          <w:lang w:val="en-US"/>
+        </w:rPr>
+      </w:pPr>
+      <w:r>
+        <w:rPr>
+          <w:rFonts w:ascii="Times New Roman" w:hAnsi="Times New Roman" w:cs="Times New Roman"/>
+          <w:sz w:val="24"/>
+          <w:szCs w:val="24"/>
+          <w:lang w:val="en-US"/>
+        </w:rPr>
+        <w:tab/>
+        <w:t>- small menu with ships info opening when highlighted by user.</w:t>
+      </w:r>
+      <w:r>
+        <w:rPr>
+          <w:rFonts w:ascii="Times New Roman" w:hAnsi="Times New Roman" w:cs="Times New Roman"/>
+          <w:sz w:val="24"/>
+          <w:szCs w:val="24"/>
+          <w:lang w:val="en-US"/>
+        </w:rPr>
+        <w:t xml:space="preserve"> </w:t>
+      </w:r>
+    </w:p>
+    <w:p>
+      <w:pPr>
+        <w:jc w:val="both"/>
+        <w:rPr>
+          <w:rFonts w:ascii="Times New Roman" w:hAnsi="Times New Roman" w:cs="Times New Roman"/>
+          <w:sz w:val="24"/>
+          <w:szCs w:val="24"/>
+          <w:lang w:val="en-US"/>
+        </w:rPr>
+      </w:pPr>
+      <w:r>
+        <w:rPr>
+          <w:rFonts w:ascii="Times New Roman" w:hAnsi="Times New Roman" w:cs="Times New Roman"/>
+          <w:sz w:val="24"/>
+          <w:szCs w:val="24"/>
+          <w:lang w:val="en-US"/>
+        </w:rPr>
+        <w:tab/>
+      </w:r>
+    </w:p>
+    <w:p>
+      <w:pPr>
+        <w:jc w:val="both"/>
+        <w:rPr>
+          <w:rFonts w:ascii="Times New Roman" w:hAnsi="Times New Roman" w:cs="Times New Roman"/>
+          <w:sz w:val="24"/>
+          <w:szCs w:val="24"/>
+          <w:lang w:val="en-US"/>
+        </w:rPr>
+      </w:pPr>
+      <w:r>
+        <w:rPr>
+          <w:rFonts w:ascii="Times New Roman" w:hAnsi="Times New Roman" w:cs="Times New Roman"/>
+          <w:sz w:val="24"/>
+          <w:szCs w:val="24"/>
+          <w:lang w:val="en-US"/>
+        </w:rPr>
+        <w:tab/>
+        <w:t>15.12.2016 (9 week):</w:t>
+      </w:r>
+    </w:p>
+    <w:p>
+      <w:pPr>
+        <w:jc w:val="both"/>
+        <w:rPr>
+          <w:rFonts w:ascii="Times New Roman" w:hAnsi="Times New Roman" w:cs="Times New Roman"/>
+          <w:sz w:val="24"/>
+          <w:szCs w:val="24"/>
+          <w:lang w:val="en-US"/>
+        </w:rPr>
+      </w:pPr>
+      <w:r>
+        <w:rPr>
+          <w:rFonts w:ascii="Times New Roman" w:hAnsi="Times New Roman" w:cs="Times New Roman"/>
+          <w:sz w:val="24"/>
+          <w:szCs w:val="24"/>
+          <w:lang w:val="en-US"/>
+        </w:rPr>
+        <w:tab/>
+        <w:t>- interaction with ships and their interactions with each other;</w:t>
+      </w:r>
+    </w:p>
+    <w:p>
+      <w:pPr>
+        <w:jc w:val="both"/>
+        <w:rPr>
+          <w:rFonts w:ascii="Times New Roman" w:hAnsi="Times New Roman" w:cs="Times New Roman"/>
+          <w:sz w:val="24"/>
+          <w:szCs w:val="24"/>
+          <w:lang w:val="en-US"/>
+        </w:rPr>
+      </w:pPr>
+      <w:r>
+        <w:rPr>
+          <w:rFonts w:ascii="Times New Roman" w:hAnsi="Times New Roman" w:cs="Times New Roman"/>
+          <w:sz w:val="24"/>
+          <w:szCs w:val="24"/>
+          <w:lang w:val="en-US"/>
+        </w:rPr>
+        <w:tab/>
+        <w:t>- sea battles;</w:t>
+      </w:r>
+    </w:p>
+    <w:p>
+      <w:pPr>
+        <w:jc w:val="both"/>
+        <w:rPr>
+          <w:rFonts w:ascii="Times New Roman" w:hAnsi="Times New Roman" w:cs="Times New Roman"/>
+          <w:sz w:val="24"/>
+          <w:szCs w:val="24"/>
+          <w:lang w:val="en-US"/>
+        </w:rPr>
+      </w:pPr>
+      <w:r>
+        <w:rPr>
+          <w:rFonts w:ascii="Times New Roman" w:hAnsi="Times New Roman" w:cs="Times New Roman"/>
+          <w:sz w:val="24"/>
+          <w:szCs w:val="24"/>
+          <w:lang w:val="en-US"/>
+        </w:rPr>
+        <w:tab/>
+        <w:t>- trading on islands;</w:t>
+      </w:r>
+    </w:p>
+    <w:p>
+      <w:pPr>
+        <w:jc w:val="both"/>
+        <w:rPr>
+          <w:rFonts w:ascii="Times New Roman" w:hAnsi="Times New Roman" w:cs="Times New Roman"/>
+          <w:sz w:val="24"/>
+          <w:szCs w:val="24"/>
+          <w:lang w:val="en-US"/>
+        </w:rPr>
+      </w:pPr>
+      <w:r>
+        <w:rPr>
+          <w:rFonts w:ascii="Times New Roman" w:hAnsi="Times New Roman" w:cs="Times New Roman"/>
+          <w:sz w:val="24"/>
+          <w:szCs w:val="24"/>
+          <w:lang w:val="en-US"/>
+        </w:rPr>
+        <w:tab/>
+        <w:t xml:space="preserve">- </w:t>
+      </w:r>
+      <w:r>
+        <w:rPr>
+          <w:rFonts w:ascii="Times New Roman" w:hAnsi="Times New Roman" w:cs="Times New Roman"/>
+          <w:sz w:val="24"/>
+          <w:szCs w:val="24"/>
+          <w:lang w:val="en-US"/>
+        </w:rPr>
+        <w:t>prototype presentation.</w:t>
+      </w:r>
+    </w:p>
+    <w:p>
+      <w:pPr>
+        <w:jc w:val="both"/>
+        <w:rPr>
+          <w:rFonts w:ascii="Times New Roman" w:hAnsi="Times New Roman" w:cs="Times New Roman"/>
+          <w:sz w:val="24"/>
+          <w:szCs w:val="24"/>
+          <w:lang w:val="en-US"/>
+        </w:rPr>
+      </w:pPr>
+    </w:p>
+    <w:p>
+      <w:pPr>
+        <w:jc w:val="both"/>
+        <w:rPr>
+          <w:rFonts w:ascii="Times New Roman" w:hAnsi="Times New Roman" w:cs="Times New Roman"/>
+          <w:sz w:val="24"/>
+          <w:szCs w:val="24"/>
+          <w:lang w:val="en-US"/>
+        </w:rPr>
+      </w:pPr>
+      <w:r>
+        <w:rPr>
+          <w:rFonts w:ascii="Times New Roman" w:hAnsi="Times New Roman" w:cs="Times New Roman"/>
+          <w:sz w:val="24"/>
+          <w:szCs w:val="24"/>
+          <w:lang w:val="en-US"/>
+        </w:rPr>
+        <w:tab/>
+        <w:t>12.01.2016 (13 week):</w:t>
+      </w:r>
+    </w:p>
+    <w:p>
+      <w:pPr>
+        <w:jc w:val="both"/>
+        <w:rPr>
+          <w:rFonts w:ascii="Times New Roman" w:hAnsi="Times New Roman" w:cs="Times New Roman"/>
+          <w:sz w:val="24"/>
+          <w:szCs w:val="24"/>
+          <w:lang w:val="en-US"/>
+        </w:rPr>
+      </w:pPr>
+      <w:r>
+        <w:rPr>
+          <w:rFonts w:ascii="Times New Roman" w:hAnsi="Times New Roman" w:cs="Times New Roman"/>
+          <w:sz w:val="24"/>
+          <w:szCs w:val="24"/>
+          <w:lang w:val="en-US"/>
+        </w:rPr>
+        <w:tab/>
+        <w:t>- final changes;</w:t>
+      </w:r>
+    </w:p>
+    <w:p>
+      <w:pPr>
+        <w:jc w:val="both"/>
+        <w:rPr>
+          <w:rFonts w:ascii="Times New Roman" w:hAnsi="Times New Roman" w:cs="Times New Roman"/>
+          <w:sz w:val="24"/>
+          <w:szCs w:val="24"/>
+          <w:lang w:val="en-US"/>
+        </w:rPr>
+      </w:pPr>
+      <w:r>
+        <w:rPr>
+          <w:rFonts w:ascii="Times New Roman" w:hAnsi="Times New Roman" w:cs="Times New Roman"/>
+          <w:sz w:val="24"/>
+          <w:szCs w:val="24"/>
+          <w:lang w:val="en-US"/>
+        </w:rPr>
+        <w:tab/>
+        <w:t>- final release (presentation).</w:t>
+      </w:r>
+    </w:p>
+    <w:p>
+      <w:pPr>
+        <w:jc w:val="both"/>
+        <w:rPr>
+          <w:rFonts w:ascii="Times New Roman" w:hAnsi="Times New Roman" w:cs="Times New Roman"/>
+          <w:sz w:val="24"/>
+          <w:szCs w:val="24"/>
+          <w:lang w:val="en-US"/>
+        </w:rPr>
+      </w:pPr>
+    </w:p>
+    <w:p>
+      <w:pPr>
+        <w:rPr>
           <w:szCs w:val="56"/>
-          <w:lang w:val="pl-PL"/>
-        </w:rPr>
-      </w:pPr>
-      <w:r>
-        <w:rPr>
-          <w:rFonts w:ascii="Times New Roman" w:hAnsi="Times New Roman" w:cs="Times New Roman"/>
-          <w:b/>
-          <w:sz w:val="56"/>
-          <w:szCs w:val="56"/>
-          <w:lang w:val="pl-PL"/>
-        </w:rPr>
-        <w:t>PIRATES</w:t>
-      </w:r>
+        </w:rPr>
+      </w:pPr>
     </w:p>
     <w:sectPr>
       <w:pgSz w:w="11906" w:h="16838"/>
@@ -193,7 +1239,7 @@
   <w:style w:type="paragraph" w:default="1" w:styleId="Normalny">
     <w:name w:val="Normal"/>
     <w:qFormat/>
-    <w:rsid w:val="00D52A69"/>
+    <w:rsid w:val="00E254D5"/>
   </w:style>
   <w:style w:type="character" w:default="1" w:styleId="Domylnaczcionkaakapitu">
     <w:name w:val="Default Paragraph Font"/>

</xml_diff>

<commit_message>
First commit with changes from Patryk's notes
</commit_message>
<xml_diff>
--- a/description.docx
+++ b/description.docx
@@ -1,6 +1,6 @@
 
 <file path=word/document.xml><?xml version="1.0" encoding="utf-8"?>
-<w:document xmlns:wpc="http://schemas.microsoft.com/office/word/2010/wordprocessingCanvas" xmlns:mc="http://schemas.openxmlformats.org/markup-compatibility/2006" xmlns:o="urn:schemas-microsoft-com:office:office" xmlns:r="http://schemas.openxmlformats.org/officeDocument/2006/relationships" xmlns:m="http://schemas.openxmlformats.org/officeDocument/2006/math" xmlns:v="urn:schemas-microsoft-com:vml" xmlns:wp14="http://schemas.microsoft.com/office/word/2010/wordprocessingDrawing" xmlns:wp="http://schemas.openxmlformats.org/drawingml/2006/wordprocessingDrawing" xmlns:w10="urn:schemas-microsoft-com:office:word" xmlns:w="http://schemas.openxmlformats.org/wordprocessingml/2006/main" xmlns:w14="http://schemas.microsoft.com/office/word/2010/wordml" xmlns:wpg="http://schemas.microsoft.com/office/word/2010/wordprocessingGroup" xmlns:wpi="http://schemas.microsoft.com/office/word/2010/wordprocessingInk" xmlns:wne="http://schemas.microsoft.com/office/word/2006/wordml" xmlns:wps="http://schemas.microsoft.com/office/word/2010/wordprocessingShape" mc:Ignorable="w14 wp14">
+<w:document xmlns:ve="http://schemas.openxmlformats.org/markup-compatibility/2006" xmlns:o="urn:schemas-microsoft-com:office:office" xmlns:r="http://schemas.openxmlformats.org/officeDocument/2006/relationships" xmlns:m="http://schemas.openxmlformats.org/officeDocument/2006/math" xmlns:v="urn:schemas-microsoft-com:vml" xmlns:wp="http://schemas.openxmlformats.org/drawingml/2006/wordprocessingDrawing" xmlns:w10="urn:schemas-microsoft-com:office:word" xmlns:w="http://schemas.openxmlformats.org/wordprocessingml/2006/main" xmlns:wne="http://schemas.microsoft.com/office/word/2006/wordml">
   <w:body>
     <w:p>
       <w:pPr>
@@ -89,65 +89,14 @@
         </w:rPr>
         <w:t xml:space="preserve">– travel in a </w:t>
       </w:r>
-      <w:proofErr w:type="spellStart"/>
-      <w:r>
-        <w:rPr>
-          <w:rFonts w:ascii="Times New Roman" w:hAnsi="Times New Roman" w:cs="Times New Roman"/>
-          <w:sz w:val="24"/>
-          <w:szCs w:val="24"/>
-          <w:lang w:val="en-US"/>
-        </w:rPr>
-        <w:t>Caribbeans</w:t>
-      </w:r>
-      <w:proofErr w:type="spellEnd"/>
-      <w:r>
-        <w:rPr>
-          <w:rFonts w:ascii="Times New Roman" w:hAnsi="Times New Roman" w:cs="Times New Roman"/>
-          <w:sz w:val="24"/>
-          <w:szCs w:val="24"/>
-          <w:lang w:val="en-US"/>
-        </w:rPr>
-        <w:t xml:space="preserve">(I’m not sure if it will be in </w:t>
-      </w:r>
-      <w:proofErr w:type="spellStart"/>
-      <w:r>
-        <w:rPr>
-          <w:rFonts w:ascii="Times New Roman" w:hAnsi="Times New Roman" w:cs="Times New Roman"/>
-          <w:sz w:val="24"/>
-          <w:szCs w:val="24"/>
-          <w:lang w:val="en-US"/>
-        </w:rPr>
-        <w:t>Caribbeans</w:t>
-      </w:r>
-      <w:proofErr w:type="spellEnd"/>
-      <w:r>
-        <w:rPr>
-          <w:rFonts w:ascii="Times New Roman" w:hAnsi="Times New Roman" w:cs="Times New Roman"/>
-          <w:sz w:val="24"/>
-          <w:szCs w:val="24"/>
-          <w:lang w:val="en-US"/>
-        </w:rPr>
-        <w:t xml:space="preserve">, it will be a see and some islands, but probably </w:t>
-      </w:r>
-      <w:proofErr w:type="spellStart"/>
-      <w:r>
-        <w:rPr>
-          <w:rFonts w:ascii="Times New Roman" w:hAnsi="Times New Roman" w:cs="Times New Roman"/>
-          <w:sz w:val="24"/>
-          <w:szCs w:val="24"/>
-          <w:lang w:val="en-US"/>
-        </w:rPr>
-        <w:t>Carribeans</w:t>
-      </w:r>
-      <w:proofErr w:type="spellEnd"/>
-      <w:r>
-        <w:rPr>
-          <w:rFonts w:ascii="Times New Roman" w:hAnsi="Times New Roman" w:cs="Times New Roman"/>
-          <w:sz w:val="24"/>
-          <w:szCs w:val="24"/>
-          <w:lang w:val="en-US"/>
-        </w:rPr>
-        <w:t xml:space="preserve"> isn’t the best option)</w:t>
+      <w:r>
+        <w:rPr>
+          <w:rFonts w:ascii="Times New Roman" w:hAnsi="Times New Roman" w:cs="Times New Roman"/>
+          <w:sz w:val="24"/>
+          <w:szCs w:val="24"/>
+          <w:lang w:val="en-US"/>
+        </w:rPr>
+        <w:t>an open sea with some islands</w:t>
       </w:r>
       <w:r>
         <w:rPr>
@@ -252,52 +201,16 @@
           <w:szCs w:val="24"/>
           <w:lang w:val="en-US"/>
         </w:rPr>
-        <w:t>open o</w:t>
-      </w:r>
-      <w:r>
-        <w:rPr>
-          <w:rFonts w:ascii="Times New Roman" w:hAnsi="Times New Roman" w:cs="Times New Roman"/>
-          <w:sz w:val="24"/>
-          <w:szCs w:val="24"/>
-          <w:lang w:val="en-US"/>
-        </w:rPr>
-        <w:t>cean</w:t>
-      </w:r>
-      <w:r>
-        <w:rPr>
-          <w:rFonts w:ascii="Times New Roman" w:hAnsi="Times New Roman" w:cs="Times New Roman"/>
-          <w:sz w:val="24"/>
-          <w:szCs w:val="24"/>
-          <w:lang w:val="en-US"/>
-        </w:rPr>
-        <w:t xml:space="preserve"> (open sea, ocean is too far for us </w:t>
-      </w:r>
-      <w:r>
-        <w:rPr>
-          <w:rFonts w:ascii="Times New Roman" w:hAnsi="Times New Roman" w:cs="Times New Roman"/>
-          <w:sz w:val="24"/>
-          <w:szCs w:val="24"/>
-          <w:lang w:val="en-US"/>
-        </w:rPr>
-        <w:sym w:font="Wingdings" w:char="F04A"/>
-      </w:r>
-      <w:r>
-        <w:rPr>
-          <w:rFonts w:ascii="Times New Roman" w:hAnsi="Times New Roman" w:cs="Times New Roman"/>
-          <w:sz w:val="24"/>
-          <w:szCs w:val="24"/>
-          <w:lang w:val="en-US"/>
-        </w:rPr>
-        <w:t>)</w:t>
-      </w:r>
-      <w:r>
-        <w:rPr>
-          <w:rFonts w:ascii="Times New Roman" w:hAnsi="Times New Roman" w:cs="Times New Roman"/>
-          <w:sz w:val="24"/>
-          <w:szCs w:val="24"/>
-          <w:lang w:val="en-US"/>
-        </w:rPr>
-        <w:t>;</w:t>
+        <w:t xml:space="preserve">open </w:t>
+      </w:r>
+      <w:r>
+        <w:rPr>
+          <w:rFonts w:ascii="Times New Roman" w:hAnsi="Times New Roman" w:cs="Times New Roman"/>
+          <w:sz w:val="24"/>
+          <w:szCs w:val="24"/>
+          <w:lang w:val="en-US"/>
+        </w:rPr>
+        <w:t>sea;</w:t>
       </w:r>
     </w:p>
     <w:p>
@@ -492,36 +405,7 @@
           <w:szCs w:val="24"/>
           <w:lang w:val="en-US"/>
         </w:rPr>
-        <w:t>User control would be both with a keyboard and a mouse</w:t>
-      </w:r>
-      <w:r>
-        <w:rPr>
-          <w:rFonts w:ascii="Times New Roman" w:hAnsi="Times New Roman" w:cs="Times New Roman"/>
-          <w:sz w:val="24"/>
-          <w:szCs w:val="24"/>
-          <w:lang w:val="en-US"/>
-        </w:rPr>
-        <w:t xml:space="preserve"> (if we will handle that, it </w:t>
-      </w:r>
-      <w:proofErr w:type="spellStart"/>
-      <w:r>
-        <w:rPr>
-          <w:rFonts w:ascii="Times New Roman" w:hAnsi="Times New Roman" w:cs="Times New Roman"/>
-          <w:sz w:val="24"/>
-          <w:szCs w:val="24"/>
-          <w:lang w:val="en-US"/>
-        </w:rPr>
-        <w:t>shuld</w:t>
-      </w:r>
-      <w:proofErr w:type="spellEnd"/>
-      <w:r>
-        <w:rPr>
-          <w:rFonts w:ascii="Times New Roman" w:hAnsi="Times New Roman" w:cs="Times New Roman"/>
-          <w:sz w:val="24"/>
-          <w:szCs w:val="24"/>
-          <w:lang w:val="en-US"/>
-        </w:rPr>
-        <w:t xml:space="preserve"> be extra, not a must be)</w:t>
+        <w:t>User control would be with a keyboard</w:t>
       </w:r>
       <w:r>
         <w:rPr>
@@ -531,6 +415,51 @@
           <w:lang w:val="en-US"/>
         </w:rPr>
         <w:t>.</w:t>
+      </w:r>
+      <w:r>
+        <w:rPr>
+          <w:rFonts w:ascii="Times New Roman" w:hAnsi="Times New Roman" w:cs="Times New Roman"/>
+          <w:sz w:val="24"/>
+          <w:szCs w:val="24"/>
+          <w:lang w:val="en-US"/>
+        </w:rPr>
+        <w:t xml:space="preserve"> </w:t>
+      </w:r>
+      <w:r>
+        <w:rPr>
+          <w:rFonts w:ascii="Times New Roman" w:hAnsi="Times New Roman" w:cs="Times New Roman"/>
+          <w:sz w:val="24"/>
+          <w:szCs w:val="24"/>
+          <w:lang w:val="en-US"/>
+        </w:rPr>
+        <w:t>Control through</w:t>
+      </w:r>
+      <w:r>
+        <w:rPr>
+          <w:rFonts w:ascii="Times New Roman" w:hAnsi="Times New Roman" w:cs="Times New Roman"/>
+          <w:sz w:val="24"/>
+          <w:szCs w:val="24"/>
+          <w:lang w:val="en-US"/>
+        </w:rPr>
+        <w:t xml:space="preserve"> a mouse</w:t>
+      </w:r>
+      <w:r>
+        <w:rPr>
+          <w:rFonts w:ascii="Times New Roman" w:hAnsi="Times New Roman" w:cs="Times New Roman"/>
+          <w:sz w:val="24"/>
+          <w:szCs w:val="24"/>
+          <w:lang w:val="en-US"/>
+        </w:rPr>
+        <w:t xml:space="preserve"> would be extra task.</w:t>
+      </w:r>
+      <w:r>
+        <w:rPr>
+          <w:rFonts w:ascii="Times New Roman" w:hAnsi="Times New Roman" w:cs="Times New Roman"/>
+          <w:sz w:val="24"/>
+          <w:szCs w:val="24"/>
+          <w:lang w:val="en-US"/>
+        </w:rPr>
+        <w:t xml:space="preserve"> </w:t>
       </w:r>
     </w:p>
     <w:p>
@@ -671,6 +600,7 @@
           <w:szCs w:val="36"/>
           <w:lang w:val="en-US"/>
         </w:rPr>
+        <w:lastRenderedPageBreak/>
         <w:t>Deadlines and milestones</w:t>
       </w:r>
     </w:p>
@@ -713,25 +643,25 @@
           <w:lang w:val="en-US"/>
         </w:rPr>
         <w:tab/>
-        <w:t>- main menu created</w:t>
-      </w:r>
-      <w:r>
-        <w:rPr>
-          <w:rFonts w:ascii="Times New Roman" w:hAnsi="Times New Roman" w:cs="Times New Roman"/>
-          <w:sz w:val="24"/>
-          <w:szCs w:val="24"/>
-          <w:lang w:val="en-US"/>
-        </w:rPr>
-        <w:t xml:space="preserve"> (main menu isn’t important to start, it should be in farther milestone)</w:t>
-      </w:r>
-      <w:r>
-        <w:rPr>
-          <w:rFonts w:ascii="Times New Roman" w:hAnsi="Times New Roman" w:cs="Times New Roman"/>
-          <w:sz w:val="24"/>
-          <w:szCs w:val="24"/>
-          <w:lang w:val="en-US"/>
-        </w:rPr>
-        <w:t>;</w:t>
+        <w:t xml:space="preserve">- </w:t>
+      </w:r>
+      <w:r>
+        <w:rPr>
+          <w:rFonts w:ascii="Times New Roman" w:hAnsi="Times New Roman" w:cs="Times New Roman"/>
+          <w:sz w:val="24"/>
+          <w:szCs w:val="24"/>
+          <w:lang w:val="en-US"/>
+        </w:rPr>
+        <w:t xml:space="preserve">user control over ship </w:t>
+      </w:r>
+      <w:r>
+        <w:rPr>
+          <w:rFonts w:ascii="Times New Roman" w:hAnsi="Times New Roman" w:cs="Times New Roman"/>
+          <w:sz w:val="24"/>
+          <w:szCs w:val="24"/>
+          <w:lang w:val="en-US"/>
+        </w:rPr>
+        <w:t>travelling;</w:t>
       </w:r>
     </w:p>
     <w:p>
@@ -891,61 +821,35 @@
         </w:rPr>
         <w:t xml:space="preserve"> </w:t>
       </w:r>
-    </w:p>
-    <w:p>
-      <w:pPr>
-        <w:jc w:val="both"/>
-        <w:rPr>
-          <w:rFonts w:ascii="Times New Roman" w:hAnsi="Times New Roman" w:cs="Times New Roman"/>
-          <w:sz w:val="24"/>
-          <w:szCs w:val="24"/>
-          <w:lang w:val="en-US"/>
-        </w:rPr>
-      </w:pPr>
-      <w:r>
-        <w:rPr>
-          <w:rFonts w:ascii="Times New Roman" w:hAnsi="Times New Roman" w:cs="Times New Roman"/>
-          <w:sz w:val="24"/>
-          <w:szCs w:val="24"/>
-          <w:lang w:val="en-US"/>
-        </w:rPr>
-        <w:tab/>
-      </w:r>
-      <w:r>
-        <w:rPr>
-          <w:rFonts w:ascii="Times New Roman" w:hAnsi="Times New Roman" w:cs="Times New Roman"/>
-          <w:sz w:val="24"/>
-          <w:szCs w:val="24"/>
-          <w:lang w:val="en-US"/>
-        </w:rPr>
-        <w:t xml:space="preserve">- user control over ship </w:t>
-      </w:r>
-      <w:r>
-        <w:rPr>
-          <w:rFonts w:ascii="Times New Roman" w:hAnsi="Times New Roman" w:cs="Times New Roman"/>
-          <w:sz w:val="24"/>
-          <w:szCs w:val="24"/>
-          <w:lang w:val="en-US"/>
-        </w:rPr>
-        <w:t>travelling</w:t>
-      </w:r>
-      <w:r>
-        <w:rPr>
-          <w:rFonts w:ascii="Times New Roman" w:hAnsi="Times New Roman" w:cs="Times New Roman"/>
-          <w:sz w:val="24"/>
-          <w:szCs w:val="24"/>
-          <w:lang w:val="en-US"/>
-        </w:rPr>
-        <w:t xml:space="preserve"> (I’m sure it will be in first milestone)</w:t>
-      </w:r>
-      <w:r>
-        <w:rPr>
-          <w:rFonts w:ascii="Times New Roman" w:hAnsi="Times New Roman" w:cs="Times New Roman"/>
-          <w:sz w:val="24"/>
-          <w:szCs w:val="24"/>
-          <w:lang w:val="en-US"/>
-        </w:rPr>
-        <w:t xml:space="preserve">; </w:t>
+      <w:r>
+        <w:rPr>
+          <w:rFonts w:ascii="Times New Roman" w:hAnsi="Times New Roman" w:cs="Times New Roman"/>
+          <w:sz w:val="24"/>
+          <w:szCs w:val="24"/>
+          <w:lang w:val="en-US"/>
+        </w:rPr>
+        <w:t xml:space="preserve"> </w:t>
+      </w:r>
+    </w:p>
+    <w:p>
+      <w:pPr>
+        <w:jc w:val="both"/>
+        <w:rPr>
+          <w:rFonts w:ascii="Times New Roman" w:hAnsi="Times New Roman" w:cs="Times New Roman"/>
+          <w:sz w:val="24"/>
+          <w:szCs w:val="24"/>
+          <w:lang w:val="en-US"/>
+        </w:rPr>
+      </w:pPr>
+      <w:r>
+        <w:rPr>
+          <w:rFonts w:ascii="Times New Roman" w:hAnsi="Times New Roman" w:cs="Times New Roman"/>
+          <w:sz w:val="24"/>
+          <w:szCs w:val="24"/>
+          <w:lang w:val="en-US"/>
+        </w:rPr>
+        <w:tab/>
+        <w:t>- main menu created;</w:t>
       </w:r>
     </w:p>
     <w:p>
@@ -1286,7 +1190,7 @@
 </file>
 
 <file path=word/styles.xml><?xml version="1.0" encoding="utf-8"?>
-<w:styles xmlns:mc="http://schemas.openxmlformats.org/markup-compatibility/2006" xmlns:r="http://schemas.openxmlformats.org/officeDocument/2006/relationships" xmlns:w="http://schemas.openxmlformats.org/wordprocessingml/2006/main" xmlns:w14="http://schemas.microsoft.com/office/word/2010/wordml" mc:Ignorable="w14">
+<w:styles xmlns:r="http://schemas.openxmlformats.org/officeDocument/2006/relationships" xmlns:w="http://schemas.openxmlformats.org/wordprocessingml/2006/main">
   <w:docDefaults>
     <w:rPrDefault>
       <w:rPr>
@@ -1457,6 +1361,7 @@
     <w:uiPriority w:val="99"/>
     <w:semiHidden/>
     <w:unhideWhenUsed/>
+    <w:qFormat/>
     <w:tblPr>
       <w:tblInd w:w="0" w:type="dxa"/>
       <w:tblCellMar>

</xml_diff>

<commit_message>
add first milestone roles
</commit_message>
<xml_diff>
--- a/description.docx
+++ b/description.docx
@@ -663,6 +663,35 @@
         </w:rPr>
         <w:t>travelling;</w:t>
       </w:r>
+      <w:r>
+        <w:rPr>
+          <w:rFonts w:ascii="Times New Roman" w:hAnsi="Times New Roman" w:cs="Times New Roman"/>
+          <w:sz w:val="24"/>
+          <w:szCs w:val="24"/>
+          <w:lang w:val="en-US"/>
+        </w:rPr>
+        <w:t xml:space="preserve"> (</w:t>
+      </w:r>
+      <w:proofErr w:type="spellStart"/>
+      <w:r>
+        <w:rPr>
+          <w:rFonts w:ascii="Times New Roman" w:hAnsi="Times New Roman" w:cs="Times New Roman"/>
+          <w:sz w:val="24"/>
+          <w:szCs w:val="24"/>
+          <w:lang w:val="en-US"/>
+        </w:rPr>
+        <w:t>Dima</w:t>
+      </w:r>
+      <w:proofErr w:type="spellEnd"/>
+      <w:r>
+        <w:rPr>
+          <w:rFonts w:ascii="Times New Roman" w:hAnsi="Times New Roman" w:cs="Times New Roman"/>
+          <w:sz w:val="24"/>
+          <w:szCs w:val="24"/>
+          <w:lang w:val="en-US"/>
+        </w:rPr>
+        <w:t>)</w:t>
+      </w:r>
     </w:p>
     <w:p>
       <w:pPr>
@@ -683,6 +712,35 @@
         </w:rPr>
         <w:tab/>
         <w:t>- map and models created;</w:t>
+      </w:r>
+      <w:r>
+        <w:rPr>
+          <w:rFonts w:ascii="Times New Roman" w:hAnsi="Times New Roman" w:cs="Times New Roman"/>
+          <w:sz w:val="24"/>
+          <w:szCs w:val="24"/>
+          <w:lang w:val="en-US"/>
+        </w:rPr>
+        <w:t xml:space="preserve"> (</w:t>
+      </w:r>
+      <w:proofErr w:type="spellStart"/>
+      <w:r>
+        <w:rPr>
+          <w:rFonts w:ascii="Times New Roman" w:hAnsi="Times New Roman" w:cs="Times New Roman"/>
+          <w:sz w:val="24"/>
+          <w:szCs w:val="24"/>
+          <w:lang w:val="en-US"/>
+        </w:rPr>
+        <w:t>Patryk</w:t>
+      </w:r>
+      <w:proofErr w:type="spellEnd"/>
+      <w:r>
+        <w:rPr>
+          <w:rFonts w:ascii="Times New Roman" w:hAnsi="Times New Roman" w:cs="Times New Roman"/>
+          <w:sz w:val="24"/>
+          <w:szCs w:val="24"/>
+          <w:lang w:val="en-US"/>
+        </w:rPr>
+        <w:t>)</w:t>
       </w:r>
     </w:p>
     <w:p>

</xml_diff>